<commit_message>
#Add Table of Figures
</commit_message>
<xml_diff>
--- a/Doc/MovingRobot_Design_Document.docx
+++ b/Doc/MovingRobot_Design_Document.docx
@@ -221,7 +221,7 @@
                                 <a:avLst/>
                               </a:prstGeom>
                               <a:blipFill>
-                                <a:blip r:embed="rId5"/>
+                                <a:blip r:embed="rId6"/>
                                 <a:stretch>
                                   <a:fillRect r="-7574"/>
                                 </a:stretch>
@@ -273,7 +273,7 @@
                       <v:path arrowok="t" o:connecttype="custom" o:connectlocs="0,0;7315200,0;7315200,1130373;3620757,733885;0,1092249;0,0" o:connectangles="0,0,0,0,0,0"/>
                     </v:shape>
                     <v:rect id="Rectangle 151" o:spid="_x0000_s1028" style="position:absolute;width:73152;height:12161;visibility:visible;mso-wrap-style:square;v-text-anchor:middle" o:gfxdata="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" stroked="f" strokeweight="1pt">
-                      <v:fill r:id="rId6" o:title="" recolor="t" rotate="t" type="frame"/>
+                      <v:fill r:id="rId7" o:title="" recolor="t" rotate="t" type="frame"/>
                     </v:rect>
                     <w10:wrap anchorx="page" anchory="page"/>
                   </v:group>
@@ -787,6 +787,12 @@
     </w:sdt>
     <w:sdt>
       <w:sdtPr>
+        <w:rPr>
+          <w:rFonts w:asciiTheme="minorHAnsi" w:eastAsiaTheme="minorHAnsi" w:hAnsiTheme="minorHAnsi" w:cstheme="minorBidi"/>
+          <w:color w:val="auto"/>
+          <w:sz w:val="22"/>
+          <w:szCs w:val="22"/>
+        </w:rPr>
         <w:id w:val="230895330"/>
         <w:docPartObj>
           <w:docPartGallery w:val="Table of Contents"/>
@@ -795,13 +801,9 @@
       </w:sdtPr>
       <w:sdtEndPr>
         <w:rPr>
-          <w:rFonts w:asciiTheme="minorHAnsi" w:eastAsiaTheme="minorHAnsi" w:hAnsiTheme="minorHAnsi" w:cstheme="minorBidi"/>
           <w:b/>
           <w:bCs/>
           <w:noProof/>
-          <w:color w:val="auto"/>
-          <w:sz w:val="22"/>
-          <w:szCs w:val="22"/>
         </w:rPr>
       </w:sdtEndPr>
       <w:sdtContent>
@@ -833,13 +835,13 @@
           <w:r>
             <w:fldChar w:fldCharType="separate"/>
           </w:r>
-          <w:hyperlink w:anchor="_Toc44712761" w:history="1">
+          <w:hyperlink w:anchor="_Toc44757754" w:history="1">
             <w:r>
               <w:rPr>
                 <w:rStyle w:val="Hyperlink"/>
                 <w:noProof/>
               </w:rPr>
-              <w:t>Revision History</w:t>
+              <w:t>Introduction</w:t>
             </w:r>
             <w:r>
               <w:rPr>
@@ -860,7 +862,7 @@
                 <w:noProof/>
                 <w:webHidden/>
               </w:rPr>
-              <w:instrText xml:space="preserve"> PAGEREF _Toc44712761 \h </w:instrText>
+              <w:instrText xml:space="preserve"> PAGEREF _Toc44757754 \h </w:instrText>
             </w:r>
             <w:r>
               <w:rPr>
@@ -880,7 +882,7 @@
                 <w:noProof/>
                 <w:webHidden/>
               </w:rPr>
-              <w:t>2</w:t>
+              <w:t>4</w:t>
             </w:r>
             <w:r>
               <w:rPr>
@@ -902,13 +904,13 @@
               <w:noProof/>
             </w:rPr>
           </w:pPr>
-          <w:hyperlink w:anchor="_Toc44712762" w:history="1">
+          <w:hyperlink w:anchor="_Toc44757755" w:history="1">
             <w:r>
               <w:rPr>
                 <w:rStyle w:val="Hyperlink"/>
                 <w:noProof/>
               </w:rPr>
-              <w:t>Introduction</w:t>
+              <w:t>Problem Description</w:t>
             </w:r>
             <w:r>
               <w:rPr>
@@ -929,7 +931,7 @@
                 <w:noProof/>
                 <w:webHidden/>
               </w:rPr>
-              <w:instrText xml:space="preserve"> PAGEREF _Toc44712762 \h </w:instrText>
+              <w:instrText xml:space="preserve"> PAGEREF _Toc44757755 \h </w:instrText>
             </w:r>
             <w:r>
               <w:rPr>
@@ -949,7 +951,7 @@
                 <w:noProof/>
                 <w:webHidden/>
               </w:rPr>
-              <w:t>3</w:t>
+              <w:t>5</w:t>
             </w:r>
             <w:r>
               <w:rPr>
@@ -971,13 +973,13 @@
               <w:noProof/>
             </w:rPr>
           </w:pPr>
-          <w:hyperlink w:anchor="_Toc44712763" w:history="1">
+          <w:hyperlink w:anchor="_Toc44757756" w:history="1">
             <w:r>
               <w:rPr>
                 <w:rStyle w:val="Hyperlink"/>
                 <w:noProof/>
               </w:rPr>
-              <w:t>Problem Description</w:t>
+              <w:t>TASK-1</w:t>
             </w:r>
             <w:r>
               <w:rPr>
@@ -998,7 +1000,7 @@
                 <w:noProof/>
                 <w:webHidden/>
               </w:rPr>
-              <w:instrText xml:space="preserve"> PAGEREF _Toc44712763 \h </w:instrText>
+              <w:instrText xml:space="preserve"> PAGEREF _Toc44757756 \h </w:instrText>
             </w:r>
             <w:r>
               <w:rPr>
@@ -1018,76 +1020,7 @@
                 <w:noProof/>
                 <w:webHidden/>
               </w:rPr>
-              <w:t>4</w:t>
-            </w:r>
-            <w:r>
-              <w:rPr>
-                <w:noProof/>
-                <w:webHidden/>
-              </w:rPr>
-              <w:fldChar w:fldCharType="end"/>
-            </w:r>
-          </w:hyperlink>
-        </w:p>
-        <w:p>
-          <w:pPr>
-            <w:pStyle w:val="TOC1"/>
-            <w:tabs>
-              <w:tab w:val="right" w:leader="dot" w:pos="9350"/>
-            </w:tabs>
-            <w:rPr>
-              <w:rFonts w:eastAsiaTheme="minorEastAsia"/>
-              <w:noProof/>
-            </w:rPr>
-          </w:pPr>
-          <w:hyperlink w:anchor="_Toc44712764" w:history="1">
-            <w:r>
-              <w:rPr>
-                <w:rStyle w:val="Hyperlink"/>
-                <w:noProof/>
-              </w:rPr>
-              <w:t>TASK-1</w:t>
-            </w:r>
-            <w:r>
-              <w:rPr>
-                <w:noProof/>
-                <w:webHidden/>
-              </w:rPr>
-              <w:tab/>
-            </w:r>
-            <w:r>
-              <w:rPr>
-                <w:noProof/>
-                <w:webHidden/>
-              </w:rPr>
-              <w:fldChar w:fldCharType="begin"/>
-            </w:r>
-            <w:r>
-              <w:rPr>
-                <w:noProof/>
-                <w:webHidden/>
-              </w:rPr>
-              <w:instrText xml:space="preserve"> PAGEREF _Toc44712764 \h </w:instrText>
-            </w:r>
-            <w:r>
-              <w:rPr>
-                <w:noProof/>
-                <w:webHidden/>
-              </w:rPr>
-            </w:r>
-            <w:r>
-              <w:rPr>
-                <w:noProof/>
-                <w:webHidden/>
-              </w:rPr>
-              <w:fldChar w:fldCharType="separate"/>
-            </w:r>
-            <w:r>
-              <w:rPr>
-                <w:noProof/>
-                <w:webHidden/>
-              </w:rPr>
-              <w:t>5</w:t>
+              <w:t>6</w:t>
             </w:r>
             <w:r>
               <w:rPr>
@@ -1105,16 +1038,17 @@
               <w:tab w:val="right" w:leader="dot" w:pos="9350"/>
             </w:tabs>
             <w:rPr>
+              <w:rFonts w:eastAsiaTheme="minorEastAsia"/>
               <w:noProof/>
             </w:rPr>
           </w:pPr>
-          <w:hyperlink w:anchor="_Toc44712765" w:history="1">
+          <w:hyperlink w:anchor="_Toc44757757" w:history="1">
             <w:r>
               <w:rPr>
                 <w:rStyle w:val="Hyperlink"/>
                 <w:noProof/>
               </w:rPr>
-              <w:t>Solution</w:t>
+              <w:t>Proposed Solution</w:t>
             </w:r>
             <w:r>
               <w:rPr>
@@ -1135,7 +1069,7 @@
                 <w:noProof/>
                 <w:webHidden/>
               </w:rPr>
-              <w:instrText xml:space="preserve"> PAGEREF _Toc44712765 \h </w:instrText>
+              <w:instrText xml:space="preserve"> PAGEREF _Toc44757757 \h </w:instrText>
             </w:r>
             <w:r>
               <w:rPr>
@@ -1155,7 +1089,7 @@
                 <w:noProof/>
                 <w:webHidden/>
               </w:rPr>
-              <w:t>5</w:t>
+              <w:t>6</w:t>
             </w:r>
             <w:r>
               <w:rPr>
@@ -1185,14 +1119,133 @@
     </w:p>
     <w:p>
       <w:pPr>
-        <w:pStyle w:val="Heading1"/>
-      </w:pPr>
-      <w:bookmarkStart w:id="0" w:name="_Toc44712761"/>
-      <w:r>
+        <w:rPr>
+          <w:color w:val="2F5496" w:themeColor="accent1" w:themeShade="BF"/>
+          <w:sz w:val="32"/>
+          <w:szCs w:val="32"/>
+        </w:rPr>
+      </w:pPr>
+      <w:r>
+        <w:rPr>
+          <w:color w:val="2F5496" w:themeColor="accent1" w:themeShade="BF"/>
+          <w:sz w:val="32"/>
+          <w:szCs w:val="32"/>
+        </w:rPr>
+        <w:lastRenderedPageBreak/>
+        <w:t>Table of Figures</w:t>
+      </w:r>
+    </w:p>
+    <w:p>
+      <w:pPr>
+        <w:pStyle w:val="TableofFigures"/>
+        <w:tabs>
+          <w:tab w:val="right" w:leader="dot" w:pos="9350"/>
+        </w:tabs>
+        <w:rPr>
+          <w:rFonts w:eastAsiaTheme="minorEastAsia"/>
+          <w:noProof/>
+        </w:rPr>
+      </w:pPr>
+      <w:r>
+        <w:fldChar w:fldCharType="begin"/>
+      </w:r>
+      <w:r>
+        <w:instrText xml:space="preserve"> TOC \h \z \c "Figure" </w:instrText>
+      </w:r>
+      <w:r>
+        <w:fldChar w:fldCharType="separate"/>
+      </w:r>
+      <w:hyperlink w:anchor="_Toc44757758" w:history="1">
+        <w:r>
+          <w:rPr>
+            <w:rStyle w:val="Hyperlink"/>
+            <w:noProof/>
+          </w:rPr>
+          <w:t>Figure 1: Moving Robot Architecture</w:t>
+        </w:r>
+        <w:r>
+          <w:rPr>
+            <w:noProof/>
+            <w:webHidden/>
+          </w:rPr>
+          <w:tab/>
+        </w:r>
+        <w:r>
+          <w:rPr>
+            <w:noProof/>
+            <w:webHidden/>
+          </w:rPr>
+          <w:fldChar w:fldCharType="begin"/>
+        </w:r>
+        <w:r>
+          <w:rPr>
+            <w:noProof/>
+            <w:webHidden/>
+          </w:rPr>
+          <w:instrText xml:space="preserve"> PAGEREF _Toc44757758 \h </w:instrText>
+        </w:r>
+        <w:r>
+          <w:rPr>
+            <w:noProof/>
+            <w:webHidden/>
+          </w:rPr>
+        </w:r>
+        <w:r>
+          <w:rPr>
+            <w:noProof/>
+            <w:webHidden/>
+          </w:rPr>
+          <w:fldChar w:fldCharType="separate"/>
+        </w:r>
+        <w:r>
+          <w:rPr>
+            <w:noProof/>
+            <w:webHidden/>
+          </w:rPr>
+          <w:t>6</w:t>
+        </w:r>
+        <w:r>
+          <w:rPr>
+            <w:noProof/>
+            <w:webHidden/>
+          </w:rPr>
+          <w:fldChar w:fldCharType="end"/>
+        </w:r>
+      </w:hyperlink>
+    </w:p>
+    <w:p>
+      <w:pPr>
+        <w:rPr>
+          <w:rFonts w:asciiTheme="majorHAnsi" w:eastAsiaTheme="majorEastAsia" w:hAnsiTheme="majorHAnsi" w:cstheme="majorBidi"/>
+          <w:color w:val="2F5496" w:themeColor="accent1" w:themeShade="BF"/>
+          <w:sz w:val="32"/>
+          <w:szCs w:val="32"/>
+        </w:rPr>
+      </w:pPr>
+      <w:r>
+        <w:fldChar w:fldCharType="end"/>
+      </w:r>
+      <w:r>
+        <w:br w:type="page"/>
+      </w:r>
+    </w:p>
+    <w:p>
+      <w:pPr>
+        <w:rPr>
+          <w:color w:val="2F5496" w:themeColor="accent1" w:themeShade="BF"/>
+          <w:sz w:val="32"/>
+          <w:szCs w:val="32"/>
+        </w:rPr>
+      </w:pPr>
+      <w:r>
+        <w:rPr>
+          <w:color w:val="2F5496" w:themeColor="accent1" w:themeShade="BF"/>
+          <w:sz w:val="32"/>
+          <w:szCs w:val="32"/>
+        </w:rPr>
         <w:lastRenderedPageBreak/>
         <w:t>Revision History</w:t>
       </w:r>
-      <w:bookmarkEnd w:id="0"/>
     </w:p>
     <w:tbl>
       <w:tblPr>
@@ -1390,12 +1443,12 @@
       <w:pPr>
         <w:pStyle w:val="Heading1"/>
       </w:pPr>
-      <w:bookmarkStart w:id="1" w:name="_Toc44712762"/>
+      <w:bookmarkStart w:id="0" w:name="_Toc44757754"/>
       <w:r>
         <w:lastRenderedPageBreak/>
         <w:t>Introduction</w:t>
       </w:r>
-      <w:bookmarkEnd w:id="1"/>
+      <w:bookmarkEnd w:id="0"/>
     </w:p>
     <w:p>
       <w:pPr>
@@ -1414,14 +1467,17 @@
       <w:pPr>
         <w:pStyle w:val="Heading1"/>
       </w:pPr>
-      <w:bookmarkStart w:id="2" w:name="_Toc44712763"/>
+      <w:bookmarkStart w:id="1" w:name="_Toc44757755"/>
       <w:r>
         <w:lastRenderedPageBreak/>
         <w:t>Problem Description</w:t>
       </w:r>
-      <w:bookmarkEnd w:id="2"/>
-    </w:p>
-    <w:p>
+      <w:bookmarkEnd w:id="1"/>
+    </w:p>
+    <w:p>
+      <w:pPr>
+        <w:ind w:firstLine="720"/>
+      </w:pPr>
       <w:r>
         <w:t>A</w:t>
       </w:r>
@@ -1429,10 +1485,7 @@
         <w:t xml:space="preserve"> </w:t>
       </w:r>
       <w:r>
-        <w:t>Moving Robot</w:t>
-      </w:r>
-      <w:r>
-        <w:t xml:space="preserve"> </w:t>
+        <w:t xml:space="preserve">Moving Robot </w:t>
       </w:r>
       <w:r>
         <w:t>has 4-DC motors and can move in four directions; forward, backward, right and left.</w:t>
@@ -1522,12 +1575,12 @@
       <w:pPr>
         <w:pStyle w:val="Heading1"/>
       </w:pPr>
-      <w:bookmarkStart w:id="3" w:name="_Toc44712764"/>
+      <w:bookmarkStart w:id="2" w:name="_Toc44757756"/>
       <w:r>
         <w:lastRenderedPageBreak/>
         <w:t>TASK-1</w:t>
       </w:r>
-      <w:bookmarkEnd w:id="3"/>
+      <w:bookmarkEnd w:id="2"/>
     </w:p>
     <w:p>
       <w:pPr>
@@ -1557,14 +1610,14 @@
       <w:pPr>
         <w:pStyle w:val="Heading2"/>
       </w:pPr>
-      <w:bookmarkStart w:id="4" w:name="_Toc44712765"/>
+      <w:bookmarkStart w:id="3" w:name="_Toc44757757"/>
       <w:r>
         <w:t xml:space="preserve">Proposed </w:t>
       </w:r>
       <w:r>
         <w:t>Solution</w:t>
       </w:r>
-      <w:bookmarkEnd w:id="4"/>
+      <w:bookmarkEnd w:id="3"/>
     </w:p>
     <w:p>
       <w:pPr>
@@ -1601,14 +1654,12 @@
           <w:numId w:val="4"/>
         </w:numPr>
       </w:pPr>
-      <w:proofErr w:type="spellStart"/>
       <w:r>
         <w:t>D</w:t>
       </w:r>
       <w:r>
-        <w:t>io</w:t>
-      </w:r>
-      <w:proofErr w:type="spellEnd"/>
+        <w:t>IO</w:t>
+      </w:r>
     </w:p>
     <w:p>
       <w:pPr>
@@ -1619,7 +1670,7 @@
         </w:numPr>
       </w:pPr>
       <w:r>
-        <w:t>Robot</w:t>
+        <w:t>PWM</w:t>
       </w:r>
     </w:p>
     <w:p>
@@ -1630,13 +1681,8 @@
           <w:numId w:val="4"/>
         </w:numPr>
       </w:pPr>
-      <w:proofErr w:type="spellStart"/>
-      <w:r>
-        <w:t>MotorDc</w:t>
-      </w:r>
-      <w:proofErr w:type="spellEnd"/>
-      <w:r>
-        <w:t>: 4-Instances per DC Motor</w:t>
+      <w:r>
+        <w:t>Timer</w:t>
       </w:r>
     </w:p>
     <w:p>
@@ -1649,7 +1695,7 @@
       </w:pPr>
       <w:proofErr w:type="spellStart"/>
       <w:r>
-        <w:t>Pwm</w:t>
+        <w:t>MotorDc</w:t>
       </w:r>
       <w:proofErr w:type="spellEnd"/>
     </w:p>
@@ -1661,9 +1707,11 @@
           <w:numId w:val="4"/>
         </w:numPr>
       </w:pPr>
-      <w:r>
-        <w:t>Print</w:t>
-      </w:r>
+      <w:proofErr w:type="spellStart"/>
+      <w:r>
+        <w:t>LcdChar</w:t>
+      </w:r>
+      <w:proofErr w:type="spellEnd"/>
     </w:p>
     <w:p>
       <w:pPr>
@@ -1673,11 +1721,9 @@
           <w:numId w:val="4"/>
         </w:numPr>
       </w:pPr>
-      <w:proofErr w:type="spellStart"/>
-      <w:r>
-        <w:t>LcdChar</w:t>
-      </w:r>
-      <w:proofErr w:type="spellEnd"/>
+      <w:r>
+        <w:t>Robot</w:t>
+      </w:r>
     </w:p>
     <w:p>
       <w:pPr>
@@ -1688,7 +1734,7 @@
         </w:numPr>
       </w:pPr>
       <w:r>
-        <w:t>System</w:t>
+        <w:t>Print</w:t>
       </w:r>
     </w:p>
     <w:p>
@@ -1700,17 +1746,13 @@
         </w:numPr>
       </w:pPr>
       <w:r>
-        <w:t>Timer</w:t>
-      </w:r>
-    </w:p>
-    <w:p>
-      <w:pPr>
+        <w:t>System</w:t>
+      </w:r>
+    </w:p>
+    <w:p>
+      <w:pPr>
+        <w:keepNext/>
         <w:jc w:val="center"/>
-        <w:rPr>
-          <w:rFonts w:hint="cs"/>
-          <w:rtl/>
-          <w:lang w:bidi="ar-EG"/>
-        </w:rPr>
       </w:pPr>
       <w:r>
         <w:object w:dxaOrig="9300" w:dyaOrig="6210" w14:anchorId="5BBA52F7">
@@ -1733,12 +1775,48 @@
             <v:path o:extrusionok="f" gradientshapeok="t" o:connecttype="rect"/>
             <o:lock v:ext="edit" aspectratio="t"/>
           </v:shapetype>
-          <v:shape id="_x0000_i1059" type="#_x0000_t75" style="width:465.25pt;height:310.35pt" o:ole="">
-            <v:imagedata r:id="rId7" o:title=""/>
+          <v:shape id="_x0000_i1033" type="#_x0000_t75" style="width:465.25pt;height:310.35pt" o:ole="">
+            <v:imagedata r:id="rId8" o:title=""/>
           </v:shape>
-          <o:OLEObject Type="Embed" ProgID="Visio.Drawing.15" ShapeID="_x0000_i1059" DrawAspect="Content" ObjectID="_1655369178" r:id="rId8"/>
+          <o:OLEObject Type="Embed" ProgID="Visio.Drawing.15" ShapeID="_x0000_i1033" DrawAspect="Content" ObjectID="_1655370603" r:id="rId9"/>
         </w:object>
       </w:r>
+    </w:p>
+    <w:p>
+      <w:pPr>
+        <w:pStyle w:val="Caption"/>
+        <w:jc w:val="center"/>
+        <w:rPr>
+          <w:rtl/>
+          <w:lang w:bidi="ar-EG"/>
+        </w:rPr>
+      </w:pPr>
+      <w:bookmarkStart w:id="4" w:name="_Toc44757758"/>
+      <w:r>
+        <w:t xml:space="preserve">Figure </w:t>
+      </w:r>
+      <w:r>
+        <w:fldChar w:fldCharType="begin"/>
+      </w:r>
+      <w:r>
+        <w:instrText xml:space="preserve"> SEQ Figure \* ARABIC </w:instrText>
+      </w:r>
+      <w:r>
+        <w:fldChar w:fldCharType="separate"/>
+      </w:r>
+      <w:r>
+        <w:rPr>
+          <w:noProof/>
+        </w:rPr>
+        <w:t>1</w:t>
+      </w:r>
+      <w:r>
+        <w:fldChar w:fldCharType="end"/>
+      </w:r>
+      <w:r>
+        <w:t>: Moving Robot Architecture</w:t>
+      </w:r>
+      <w:bookmarkEnd w:id="4"/>
     </w:p>
     <w:p>
       <w:pPr>
@@ -1842,6 +1920,7 @@
             </w:r>
             <w:proofErr w:type="spellStart"/>
             <w:r>
+              <w:lastRenderedPageBreak/>
               <w:t>Dio_WritePin</w:t>
             </w:r>
             <w:proofErr w:type="spellEnd"/>
@@ -1850,7 +1929,6 @@
             </w:r>
             <w:proofErr w:type="spellStart"/>
             <w:r>
-              <w:lastRenderedPageBreak/>
               <w:t>Dio_ReadPort</w:t>
             </w:r>
             <w:proofErr w:type="spellEnd"/>
@@ -1913,10 +1991,7 @@
             </w:r>
             <w:proofErr w:type="spellStart"/>
             <w:r>
-              <w:t>LcdChar_</w:t>
-            </w:r>
-            <w:r>
-              <w:t>SetPosition</w:t>
+              <w:t>LcdChar_SetPosition</w:t>
             </w:r>
             <w:proofErr w:type="spellEnd"/>
             <w:r>
@@ -1927,10 +2002,7 @@
             </w:r>
             <w:proofErr w:type="spellStart"/>
             <w:r>
-              <w:t>LcdChar_</w:t>
-            </w:r>
-            <w:r>
-              <w:t>Write</w:t>
+              <w:t>LcdChar_Write</w:t>
             </w:r>
             <w:proofErr w:type="spellEnd"/>
             <w:r>
@@ -1938,30 +2010,18 @@
             </w:r>
             <w:proofErr w:type="spellStart"/>
             <w:r>
-              <w:t>LcdChar_</w:t>
-            </w:r>
-            <w:r>
-              <w:t>SetBacklight</w:t>
+              <w:t>LcdChar_SetBacklight</w:t>
             </w:r>
             <w:proofErr w:type="spellEnd"/>
             <w:r>
-              <w:t>(0</w:t>
-            </w:r>
-            <w:r>
-              <w:t>%</w:t>
-            </w:r>
-            <w:r>
-              <w:t>-100%)</w:t>
+              <w:t>(0%-100%)</w:t>
             </w:r>
             <w:r>
               <w:br/>
             </w:r>
             <w:proofErr w:type="spellStart"/>
             <w:r>
-              <w:t>LcdChar_</w:t>
-            </w:r>
-            <w:r>
-              <w:t>SendCommand</w:t>
+              <w:t>LcdChar_SendCommand</w:t>
             </w:r>
             <w:proofErr w:type="spellEnd"/>
           </w:p>
@@ -2011,189 +2071,13 @@
             </w:r>
             <w:r>
               <w:t>lue</w:t>
-            </w:r>
-            <w:proofErr w:type="spellEnd"/>
-          </w:p>
-        </w:tc>
-      </w:tr>
-      <w:tr>
-        <w:tc>
-          <w:tcPr>
-            <w:tcW w:w="4675" w:type="dxa"/>
-          </w:tcPr>
-          <w:p>
-            <w:r>
-              <w:t>PWM</w:t>
-            </w:r>
-          </w:p>
-        </w:tc>
-        <w:tc>
-          <w:tcPr>
-            <w:tcW w:w="4675" w:type="dxa"/>
-          </w:tcPr>
-          <w:p>
-            <w:proofErr w:type="spellStart"/>
-            <w:r>
-              <w:t>Pwm_Init</w:t>
-            </w:r>
-            <w:proofErr w:type="spellEnd"/>
-            <w:r>
-              <w:br/>
-            </w:r>
-            <w:proofErr w:type="spellStart"/>
-            <w:r>
-              <w:t>Pwm_DeInit</w:t>
-            </w:r>
-            <w:proofErr w:type="spellEnd"/>
-            <w:r>
-              <w:br/>
-            </w:r>
-            <w:proofErr w:type="spellStart"/>
-            <w:r>
-              <w:t>Pwm_SetDuty</w:t>
-            </w:r>
-            <w:proofErr w:type="spellEnd"/>
-            <w:r>
-              <w:br/>
-            </w:r>
-            <w:proofErr w:type="spellStart"/>
-            <w:r>
-              <w:t>Pwm_SetPeriodAndDuty</w:t>
-            </w:r>
-            <w:proofErr w:type="spellEnd"/>
-          </w:p>
-        </w:tc>
-      </w:tr>
-      <w:tr>
-        <w:tc>
-          <w:tcPr>
-            <w:tcW w:w="4675" w:type="dxa"/>
-          </w:tcPr>
-          <w:p>
-            <w:r>
-              <w:t>Timer</w:t>
-            </w:r>
-          </w:p>
-        </w:tc>
-        <w:tc>
-          <w:tcPr>
-            <w:tcW w:w="4675" w:type="dxa"/>
-          </w:tcPr>
-          <w:p>
-            <w:proofErr w:type="spellStart"/>
-            <w:r>
-              <w:t>Timer_Init</w:t>
-            </w:r>
-            <w:proofErr w:type="spellEnd"/>
-            <w:r>
-              <w:br/>
-            </w:r>
-            <w:proofErr w:type="spellStart"/>
-            <w:r>
-              <w:t>Timer_Start</w:t>
-            </w:r>
-            <w:proofErr w:type="spellEnd"/>
-            <w:r>
-              <w:br/>
-            </w:r>
-            <w:proofErr w:type="spellStart"/>
-            <w:r>
-              <w:t>Timer_Stop</w:t>
-            </w:r>
-            <w:proofErr w:type="spellEnd"/>
-            <w:r>
-              <w:br/>
-            </w:r>
-            <w:proofErr w:type="spellStart"/>
-            <w:r>
-              <w:t>Timer_EnableNotification</w:t>
-            </w:r>
-            <w:proofErr w:type="spellEnd"/>
-            <w:r>
-              <w:br/>
-            </w:r>
-            <w:proofErr w:type="spellStart"/>
-            <w:r>
-              <w:t>Timer_DisableNotification</w:t>
-            </w:r>
-            <w:proofErr w:type="spellEnd"/>
-          </w:p>
-        </w:tc>
-      </w:tr>
-      <w:tr>
-        <w:tc>
-          <w:tcPr>
-            <w:tcW w:w="4675" w:type="dxa"/>
-          </w:tcPr>
-          <w:p>
-            <w:proofErr w:type="spellStart"/>
-            <w:r>
-              <w:t>MotorDc</w:t>
-            </w:r>
-            <w:proofErr w:type="spellEnd"/>
-          </w:p>
-        </w:tc>
-        <w:tc>
-          <w:tcPr>
-            <w:tcW w:w="4675" w:type="dxa"/>
-          </w:tcPr>
-          <w:p>
-            <w:proofErr w:type="spellStart"/>
-            <w:r>
-              <w:t>MotorDc_Init</w:t>
-            </w:r>
-            <w:proofErr w:type="spellEnd"/>
-            <w:r>
-              <w:br/>
-            </w:r>
-            <w:proofErr w:type="spellStart"/>
-            <w:r>
-              <w:t>MotorDc_DeInit</w:t>
-            </w:r>
-            <w:proofErr w:type="spellEnd"/>
-            <w:r>
-              <w:br/>
-            </w:r>
-            <w:proofErr w:type="spellStart"/>
-            <w:r>
-              <w:t>MotorDc_</w:t>
-            </w:r>
-            <w:proofErr w:type="gramStart"/>
-            <w:r>
-              <w:t>Start</w:t>
-            </w:r>
-            <w:proofErr w:type="spellEnd"/>
-            <w:r>
-              <w:t>(</w:t>
-            </w:r>
-            <w:proofErr w:type="spellStart"/>
-            <w:proofErr w:type="gramEnd"/>
-            <w:r>
-              <w:t>Forward</w:t>
-            </w:r>
-            <w:r>
-              <w:t>|Backward</w:t>
-            </w:r>
-            <w:proofErr w:type="spellEnd"/>
-            <w:r>
-              <w:t>)</w:t>
-            </w:r>
-            <w:r>
-              <w:br/>
-            </w:r>
-            <w:proofErr w:type="spellStart"/>
-            <w:r>
-              <w:t>MotorDc_</w:t>
-            </w:r>
-            <w:r>
-              <w:t>Stop</w:t>
             </w:r>
             <w:proofErr w:type="spellEnd"/>
           </w:p>
           <w:p>
             <w:proofErr w:type="spellStart"/>
             <w:r>
-              <w:t>MotorDc_SetSpeed</w:t>
+              <w:t>Print_Erase</w:t>
             </w:r>
             <w:proofErr w:type="spellEnd"/>
           </w:p>
@@ -2206,7 +2090,7 @@
           </w:tcPr>
           <w:p>
             <w:r>
-              <w:t>Robot</w:t>
+              <w:t>PWM</w:t>
             </w:r>
           </w:p>
         </w:tc>
@@ -2217,16 +2101,196 @@
           <w:p>
             <w:proofErr w:type="spellStart"/>
             <w:r>
-              <w:t>Robot</w:t>
-            </w:r>
-            <w:r>
-              <w:t>_Init</w:t>
+              <w:t>Pwm_Init</w:t>
+            </w:r>
+            <w:proofErr w:type="spellEnd"/>
+            <w:r>
+              <w:br/>
+            </w:r>
+            <w:proofErr w:type="spellStart"/>
+            <w:r>
+              <w:t>Pwm_DeInit</w:t>
+            </w:r>
+            <w:proofErr w:type="spellEnd"/>
+            <w:r>
+              <w:br/>
+            </w:r>
+            <w:proofErr w:type="spellStart"/>
+            <w:r>
+              <w:t>Pwm_SetDuty</w:t>
+            </w:r>
+            <w:proofErr w:type="spellEnd"/>
+            <w:r>
+              <w:br/>
+            </w:r>
+            <w:proofErr w:type="spellStart"/>
+            <w:r>
+              <w:t>Pwm_SetPeriodAndDuty</w:t>
+            </w:r>
+            <w:proofErr w:type="spellEnd"/>
+          </w:p>
+        </w:tc>
+      </w:tr>
+      <w:tr>
+        <w:tc>
+          <w:tcPr>
+            <w:tcW w:w="4675" w:type="dxa"/>
+          </w:tcPr>
+          <w:p>
+            <w:r>
+              <w:t>Timer</w:t>
+            </w:r>
+          </w:p>
+        </w:tc>
+        <w:tc>
+          <w:tcPr>
+            <w:tcW w:w="4675" w:type="dxa"/>
+          </w:tcPr>
+          <w:p>
+            <w:proofErr w:type="spellStart"/>
+            <w:r>
+              <w:t>Timer_Init</w:t>
+            </w:r>
+            <w:proofErr w:type="spellEnd"/>
+            <w:r>
+              <w:br/>
+            </w:r>
+            <w:proofErr w:type="spellStart"/>
+            <w:r>
+              <w:t>Timer_Start</w:t>
+            </w:r>
+            <w:proofErr w:type="spellEnd"/>
+            <w:r>
+              <w:br/>
+            </w:r>
+            <w:proofErr w:type="spellStart"/>
+            <w:r>
+              <w:t>Timer_Stop</w:t>
+            </w:r>
+            <w:proofErr w:type="spellEnd"/>
+            <w:r>
+              <w:br/>
+            </w:r>
+            <w:proofErr w:type="spellStart"/>
+            <w:r>
+              <w:t>Timer_EnableNotification</w:t>
+            </w:r>
+            <w:proofErr w:type="spellEnd"/>
+            <w:r>
+              <w:br/>
+            </w:r>
+            <w:proofErr w:type="spellStart"/>
+            <w:r>
+              <w:t>Timer_DisableNotification</w:t>
+            </w:r>
+            <w:proofErr w:type="spellEnd"/>
+          </w:p>
+        </w:tc>
+      </w:tr>
+      <w:tr>
+        <w:tc>
+          <w:tcPr>
+            <w:tcW w:w="4675" w:type="dxa"/>
+          </w:tcPr>
+          <w:p>
+            <w:proofErr w:type="spellStart"/>
+            <w:r>
+              <w:t>MotorDc</w:t>
+            </w:r>
+            <w:proofErr w:type="spellEnd"/>
+          </w:p>
+        </w:tc>
+        <w:tc>
+          <w:tcPr>
+            <w:tcW w:w="4675" w:type="dxa"/>
+          </w:tcPr>
+          <w:p>
+            <w:proofErr w:type="spellStart"/>
+            <w:r>
+              <w:t>MotorDc_Init</w:t>
+            </w:r>
+            <w:proofErr w:type="spellEnd"/>
+            <w:r>
+              <w:br/>
+            </w:r>
+            <w:proofErr w:type="spellStart"/>
+            <w:r>
+              <w:t>MotorDc_DeInit</w:t>
+            </w:r>
+            <w:proofErr w:type="spellEnd"/>
+            <w:r>
+              <w:br/>
+            </w:r>
+            <w:proofErr w:type="spellStart"/>
+            <w:r>
+              <w:t>MotorDc_</w:t>
+            </w:r>
+            <w:proofErr w:type="gramStart"/>
+            <w:r>
+              <w:t>Start</w:t>
+            </w:r>
+            <w:proofErr w:type="spellEnd"/>
+            <w:r>
+              <w:t>(</w:t>
+            </w:r>
+            <w:proofErr w:type="spellStart"/>
+            <w:proofErr w:type="gramEnd"/>
+            <w:r>
+              <w:t>Forward</w:t>
+            </w:r>
+            <w:r>
+              <w:t>|Backward</w:t>
+            </w:r>
+            <w:proofErr w:type="spellEnd"/>
+            <w:r>
+              <w:t>)</w:t>
+            </w:r>
+            <w:r>
+              <w:br/>
+            </w:r>
+            <w:proofErr w:type="spellStart"/>
+            <w:r>
+              <w:t>MotorDc_Stop</w:t>
             </w:r>
             <w:proofErr w:type="spellEnd"/>
           </w:p>
           <w:p>
             <w:proofErr w:type="spellStart"/>
             <w:r>
+              <w:t>MotorDc_SetSpeed</w:t>
+            </w:r>
+            <w:proofErr w:type="spellEnd"/>
+          </w:p>
+        </w:tc>
+      </w:tr>
+      <w:tr>
+        <w:tc>
+          <w:tcPr>
+            <w:tcW w:w="4675" w:type="dxa"/>
+          </w:tcPr>
+          <w:p>
+            <w:r>
+              <w:t>Robot</w:t>
+            </w:r>
+          </w:p>
+        </w:tc>
+        <w:tc>
+          <w:tcPr>
+            <w:tcW w:w="4675" w:type="dxa"/>
+          </w:tcPr>
+          <w:p>
+            <w:proofErr w:type="spellStart"/>
+            <w:r>
+              <w:t>Robot</w:t>
+            </w:r>
+            <w:r>
+              <w:t>_Init</w:t>
+            </w:r>
+            <w:proofErr w:type="spellEnd"/>
+          </w:p>
+          <w:p>
+            <w:proofErr w:type="spellStart"/>
+            <w:r>
               <w:t>Robot_</w:t>
             </w:r>
             <w:r>
@@ -2290,10 +2354,13 @@
     <w:p/>
     <w:p>
       <w:r>
-        <w:t>Q.</w:t>
-      </w:r>
-      <w:r>
-        <w:t xml:space="preserve">: </w:t>
+        <w:t>Q</w:t>
+      </w:r>
+      <w:r>
+        <w:t>uestions and Concerns</w:t>
+      </w:r>
+      <w:r>
+        <w:t xml:space="preserve">.: </w:t>
       </w:r>
     </w:p>
     <w:p>
@@ -2305,10 +2372,7 @@
         </w:numPr>
       </w:pPr>
       <w:r>
-        <w:t>HW behavior and Proposed Controllers to check how to achieve that on the controller?</w:t>
-      </w:r>
-      <w:r>
-        <w:t xml:space="preserve"> Right!</w:t>
+        <w:t>HW behavior and Proposed Controllers to check how to achieve that on the controller? Right!</w:t>
       </w:r>
     </w:p>
     <w:p>
@@ -3364,6 +3428,36 @@
       <w:ind w:left="220"/>
     </w:pPr>
   </w:style>
+  <w:style w:type="paragraph" w:styleId="Caption">
+    <w:name w:val="caption"/>
+    <w:basedOn w:val="Normal"/>
+    <w:next w:val="Normal"/>
+    <w:uiPriority w:val="35"/>
+    <w:unhideWhenUsed/>
+    <w:qFormat/>
+    <w:rsid w:val="007B0E9B"/>
+    <w:pPr>
+      <w:spacing w:after="200" w:line="240" w:lineRule="auto"/>
+    </w:pPr>
+    <w:rPr>
+      <w:i/>
+      <w:iCs/>
+      <w:color w:val="44546A" w:themeColor="text2"/>
+      <w:sz w:val="18"/>
+      <w:szCs w:val="18"/>
+    </w:rPr>
+  </w:style>
+  <w:style w:type="paragraph" w:styleId="TableofFigures">
+    <w:name w:val="table of figures"/>
+    <w:basedOn w:val="Normal"/>
+    <w:next w:val="Normal"/>
+    <w:uiPriority w:val="99"/>
+    <w:unhideWhenUsed/>
+    <w:rsid w:val="00E239E5"/>
+    <w:pPr>
+      <w:spacing w:after="0"/>
+    </w:pPr>
+  </w:style>
 </w:styles>
 </file>
 
@@ -3626,4 +3720,16 @@
     </a:ext>
   </a:extLst>
 </a:theme>
+</file>
+
+<file path=customXml/item1.xml><?xml version="1.0" encoding="utf-8"?>
+<b:Sources xmlns:b="http://schemas.openxmlformats.org/officeDocument/2006/bibliography" xmlns="http://schemas.openxmlformats.org/officeDocument/2006/bibliography" SelectedStyle="\APASixthEditionOfficeOnline.xsl" StyleName="APA" Version="6"/>
+</file>
+
+<file path=customXml/itemProps1.xml><?xml version="1.0" encoding="utf-8"?>
+<ds:datastoreItem xmlns:ds="http://schemas.openxmlformats.org/officeDocument/2006/customXml" ds:itemID="{34191EEF-7B4E-4B9C-9E97-DD250E6B6503}">
+  <ds:schemaRefs>
+    <ds:schemaRef ds:uri="http://schemas.openxmlformats.org/officeDocument/2006/bibliography"/>
+  </ds:schemaRefs>
+</ds:datastoreItem>
 </file>
</xml_diff>

<commit_message>
#Control Motor Via PWM only
</commit_message>
<xml_diff>
--- a/Doc/MovingRobot_Design_Document.docx
+++ b/Doc/MovingRobot_Design_Document.docx
@@ -1775,10 +1775,10 @@
             <v:path o:extrusionok="f" gradientshapeok="t" o:connecttype="rect"/>
             <o:lock v:ext="edit" aspectratio="t"/>
           </v:shapetype>
-          <v:shape id="_x0000_i1033" type="#_x0000_t75" style="width:465.25pt;height:310.35pt" o:ole="">
+          <v:shape id="_x0000_i1033" type="#_x0000_t75" style="width:465.4pt;height:310.45pt" o:ole="">
             <v:imagedata r:id="rId8" o:title=""/>
           </v:shape>
-          <o:OLEObject Type="Embed" ProgID="Visio.Drawing.15" ShapeID="_x0000_i1033" DrawAspect="Content" ObjectID="_1655370603" r:id="rId9"/>
+          <o:OLEObject Type="Embed" ProgID="Visio.Drawing.15" ShapeID="_x0000_i1033" DrawAspect="Content" ObjectID="_1655382967" r:id="rId9"/>
         </w:object>
       </w:r>
     </w:p>
@@ -1795,24 +1795,14 @@
       <w:r>
         <w:t xml:space="preserve">Figure </w:t>
       </w:r>
-      <w:r>
-        <w:fldChar w:fldCharType="begin"/>
-      </w:r>
-      <w:r>
-        <w:instrText xml:space="preserve"> SEQ Figure \* ARABIC </w:instrText>
-      </w:r>
-      <w:r>
-        <w:fldChar w:fldCharType="separate"/>
-      </w:r>
-      <w:r>
-        <w:rPr>
-          <w:noProof/>
-        </w:rPr>
-        <w:t>1</w:t>
-      </w:r>
-      <w:r>
-        <w:fldChar w:fldCharType="end"/>
-      </w:r>
+      <w:fldSimple w:instr=" SEQ Figure \* ARABIC ">
+        <w:r>
+          <w:rPr>
+            <w:noProof/>
+          </w:rPr>
+          <w:t>1</w:t>
+        </w:r>
+      </w:fldSimple>
       <w:r>
         <w:t>: Moving Robot Architecture</w:t>
       </w:r>
@@ -2109,14 +2099,6 @@
             </w:r>
             <w:proofErr w:type="spellStart"/>
             <w:r>
-              <w:t>Pwm_DeInit</w:t>
-            </w:r>
-            <w:proofErr w:type="spellEnd"/>
-            <w:r>
-              <w:br/>
-            </w:r>
-            <w:proofErr w:type="spellStart"/>
-            <w:r>
               <w:t>Pwm_SetDuty</w:t>
             </w:r>
             <w:proofErr w:type="spellEnd"/>
@@ -2182,6 +2164,13 @@
             <w:proofErr w:type="spellStart"/>
             <w:r>
               <w:t>Timer_DisableNotification</w:t>
+            </w:r>
+            <w:proofErr w:type="spellEnd"/>
+          </w:p>
+          <w:p>
+            <w:proofErr w:type="spellStart"/>
+            <w:r>
+              <w:t>Timer_IsTimerExpired</w:t>
             </w:r>
             <w:proofErr w:type="spellEnd"/>
           </w:p>

</xml_diff>